<commit_message>
Fix spelling error handout 5
</commit_message>
<xml_diff>
--- a/06_shiny_class/shiny_class_handout05_panel_functions.docx
+++ b/06_shiny_class/shiny_class_handout05_panel_functions.docx
@@ -44,25 +44,437 @@
           <w:sz w:val="24"/>
           <w:szCs w:val="24"/>
         </w:rPr>
-        <w:t xml:space="preserve">Panel functions allow the grouping of multiple elements into a single unit </w:t>
+        <w:t>Panel functions allow the grouping of multiple elements into a single unit in the user interface.  These allow you to control the look and give you the flexibility to create a more complex user interface</w:t>
+      </w:r>
+      <w:r>
+        <w:rPr>
+          <w:rFonts w:ascii="Arial" w:hAnsi="Arial" w:cs="Arial"/>
+          <w:sz w:val="24"/>
+          <w:szCs w:val="24"/>
+        </w:rPr>
+        <w:t>.</w:t>
+      </w:r>
+    </w:p>
+    <w:p>
+      <w:pPr>
+        <w:rPr>
+          <w:rFonts w:ascii="Arial" w:hAnsi="Arial" w:cs="Arial"/>
+          <w:sz w:val="24"/>
+          <w:szCs w:val="24"/>
+        </w:rPr>
+      </w:pPr>
+    </w:p>
+    <w:p>
+      <w:pPr>
+        <w:rPr>
+          <w:rFonts w:ascii="Arial" w:hAnsi="Arial" w:cs="Arial"/>
+          <w:b/>
+          <w:bCs/>
+          <w:sz w:val="24"/>
+          <w:szCs w:val="24"/>
+        </w:rPr>
+      </w:pPr>
+      <w:r>
+        <w:rPr>
+          <w:rFonts w:ascii="Arial" w:hAnsi="Arial" w:cs="Arial"/>
+          <w:b/>
+          <w:bCs/>
+          <w:sz w:val="24"/>
+          <w:szCs w:val="24"/>
+        </w:rPr>
+        <w:t>f</w:t>
+      </w:r>
+      <w:r>
+        <w:rPr>
+          <w:rFonts w:ascii="Arial" w:hAnsi="Arial" w:cs="Arial"/>
+          <w:b/>
+          <w:bCs/>
+          <w:sz w:val="24"/>
+          <w:szCs w:val="24"/>
+        </w:rPr>
+        <w:t>unction</w:t>
+      </w:r>
+      <w:r>
+        <w:rPr>
+          <w:rFonts w:ascii="Arial" w:hAnsi="Arial" w:cs="Arial"/>
+          <w:b/>
+          <w:bCs/>
+          <w:sz w:val="24"/>
+          <w:szCs w:val="24"/>
+        </w:rPr>
+        <w:tab/>
+      </w:r>
+      <w:r>
+        <w:rPr>
+          <w:rFonts w:ascii="Arial" w:hAnsi="Arial" w:cs="Arial"/>
+          <w:b/>
+          <w:bCs/>
+          <w:sz w:val="24"/>
+          <w:szCs w:val="24"/>
+        </w:rPr>
+        <w:tab/>
+      </w:r>
+      <w:r>
+        <w:rPr>
+          <w:rFonts w:ascii="Arial" w:hAnsi="Arial" w:cs="Arial"/>
+          <w:b/>
+          <w:bCs/>
+          <w:sz w:val="24"/>
+          <w:szCs w:val="24"/>
+        </w:rPr>
+        <w:tab/>
+      </w:r>
+      <w:r>
+        <w:rPr>
+          <w:rFonts w:ascii="Arial" w:hAnsi="Arial" w:cs="Arial"/>
+          <w:b/>
+          <w:bCs/>
+          <w:sz w:val="24"/>
+          <w:szCs w:val="24"/>
+        </w:rPr>
+        <w:t>description</w:t>
+      </w:r>
+    </w:p>
+    <w:p>
+      <w:pPr>
+        <w:rPr>
+          <w:rFonts w:ascii="Arial" w:hAnsi="Arial" w:cs="Arial"/>
+          <w:sz w:val="24"/>
+          <w:szCs w:val="24"/>
+        </w:rPr>
+      </w:pPr>
+      <w:proofErr w:type="spellStart"/>
+      <w:r>
+        <w:rPr>
+          <w:rFonts w:ascii="Lucida Console" w:hAnsi="Lucida Console" w:cs="Arial"/>
+          <w:sz w:val="24"/>
+          <w:szCs w:val="24"/>
+        </w:rPr>
+        <w:t>absolutePanel</w:t>
+      </w:r>
+      <w:proofErr w:type="spellEnd"/>
+      <w:r>
+        <w:rPr>
+          <w:rFonts w:ascii="Lucida Console" w:hAnsi="Lucida Console" w:cs="Arial"/>
+          <w:sz w:val="24"/>
+          <w:szCs w:val="24"/>
+        </w:rPr>
+        <w:t>()</w:t>
+      </w:r>
+      <w:r>
+        <w:rPr>
+          <w:rFonts w:ascii="Arial" w:hAnsi="Arial" w:cs="Arial"/>
+          <w:sz w:val="24"/>
+          <w:szCs w:val="24"/>
+        </w:rPr>
+        <w:tab/>
+      </w:r>
+      <w:r>
+        <w:rPr>
+          <w:rFonts w:ascii="Arial" w:hAnsi="Arial" w:cs="Arial"/>
+          <w:sz w:val="24"/>
+          <w:szCs w:val="24"/>
+        </w:rPr>
+        <w:t>Panel position set rigidly, not fluidly</w:t>
+      </w:r>
+    </w:p>
+    <w:p>
+      <w:pPr>
+        <w:rPr>
+          <w:rFonts w:ascii="Arial" w:hAnsi="Arial" w:cs="Arial"/>
+          <w:sz w:val="24"/>
+          <w:szCs w:val="24"/>
+        </w:rPr>
+      </w:pPr>
+      <w:proofErr w:type="spellStart"/>
+      <w:r>
+        <w:rPr>
+          <w:rFonts w:ascii="Lucida Console" w:hAnsi="Lucida Console" w:cs="Arial"/>
+          <w:sz w:val="24"/>
+          <w:szCs w:val="24"/>
+        </w:rPr>
+        <w:t>conditionalPanel</w:t>
+      </w:r>
+      <w:proofErr w:type="spellEnd"/>
+      <w:r>
+        <w:rPr>
+          <w:rFonts w:ascii="Lucida Console" w:hAnsi="Lucida Console" w:cs="Arial"/>
+          <w:sz w:val="24"/>
+          <w:szCs w:val="24"/>
+        </w:rPr>
+        <w:t>()</w:t>
+      </w:r>
+      <w:r>
+        <w:rPr>
+          <w:rFonts w:ascii="Arial" w:hAnsi="Arial" w:cs="Arial"/>
+          <w:sz w:val="24"/>
+          <w:szCs w:val="24"/>
+        </w:rPr>
+        <w:tab/>
+      </w:r>
+      <w:r>
+        <w:rPr>
+          <w:rFonts w:ascii="Arial" w:hAnsi="Arial" w:cs="Arial"/>
+          <w:sz w:val="24"/>
+          <w:szCs w:val="24"/>
+        </w:rPr>
+        <w:t>A JavaScript expression determines if panel is visible</w:t>
+      </w:r>
+    </w:p>
+    <w:p>
+      <w:pPr>
+        <w:rPr>
+          <w:rFonts w:ascii="Arial" w:hAnsi="Arial" w:cs="Arial"/>
+          <w:sz w:val="24"/>
+          <w:szCs w:val="24"/>
+        </w:rPr>
+      </w:pPr>
+      <w:proofErr w:type="spellStart"/>
+      <w:r>
+        <w:rPr>
+          <w:rFonts w:ascii="Lucida Console" w:hAnsi="Lucida Console" w:cs="Arial"/>
+          <w:sz w:val="24"/>
+          <w:szCs w:val="24"/>
+        </w:rPr>
+        <w:t>fixedPanel</w:t>
+      </w:r>
+      <w:proofErr w:type="spellEnd"/>
+      <w:r>
+        <w:rPr>
+          <w:rFonts w:ascii="Lucida Console" w:hAnsi="Lucida Console" w:cs="Arial"/>
+          <w:sz w:val="24"/>
+          <w:szCs w:val="24"/>
+        </w:rPr>
+        <w:t>()</w:t>
+      </w:r>
+      <w:r>
+        <w:rPr>
+          <w:rFonts w:ascii="Arial" w:hAnsi="Arial" w:cs="Arial"/>
+          <w:sz w:val="24"/>
+          <w:szCs w:val="24"/>
+        </w:rPr>
+        <w:tab/>
+      </w:r>
+      <w:r>
+        <w:rPr>
+          <w:rFonts w:ascii="Arial" w:hAnsi="Arial" w:cs="Arial"/>
+          <w:sz w:val="24"/>
+          <w:szCs w:val="24"/>
+        </w:rPr>
+        <w:tab/>
+        <w:t>Panel is fixed to browser window and does not scroll with page</w:t>
+      </w:r>
+    </w:p>
+    <w:p>
+      <w:pPr>
+        <w:rPr>
+          <w:rFonts w:ascii="Arial" w:hAnsi="Arial" w:cs="Arial"/>
+          <w:sz w:val="24"/>
+          <w:szCs w:val="24"/>
+        </w:rPr>
+      </w:pPr>
+      <w:proofErr w:type="spellStart"/>
+      <w:r>
+        <w:rPr>
+          <w:rFonts w:ascii="Lucida Console" w:hAnsi="Lucida Console" w:cs="Arial"/>
+          <w:sz w:val="24"/>
+          <w:szCs w:val="24"/>
+        </w:rPr>
+        <w:t>inputPanel</w:t>
+      </w:r>
+      <w:proofErr w:type="spellEnd"/>
+      <w:r>
+        <w:rPr>
+          <w:rFonts w:ascii="Lucida Console" w:hAnsi="Lucida Console" w:cs="Arial"/>
+          <w:sz w:val="24"/>
+          <w:szCs w:val="24"/>
+        </w:rPr>
+        <w:t>()</w:t>
+      </w:r>
+      <w:r>
+        <w:rPr>
+          <w:rFonts w:ascii="Arial" w:hAnsi="Arial" w:cs="Arial"/>
+          <w:sz w:val="24"/>
+          <w:szCs w:val="24"/>
+        </w:rPr>
+        <w:tab/>
+      </w:r>
+      <w:r>
+        <w:rPr>
+          <w:rFonts w:ascii="Arial" w:hAnsi="Arial" w:cs="Arial"/>
+          <w:sz w:val="24"/>
+          <w:szCs w:val="24"/>
+        </w:rPr>
+        <w:tab/>
+        <w:t>Panel with grey background, for grouping inputs</w:t>
+      </w:r>
+    </w:p>
+    <w:p>
+      <w:pPr>
+        <w:rPr>
+          <w:rFonts w:ascii="Arial" w:hAnsi="Arial" w:cs="Arial"/>
+          <w:sz w:val="24"/>
+          <w:szCs w:val="24"/>
+        </w:rPr>
+      </w:pPr>
+      <w:proofErr w:type="spellStart"/>
+      <w:r>
+        <w:rPr>
+          <w:rFonts w:ascii="Lucida Console" w:hAnsi="Lucida Console" w:cs="Arial"/>
+          <w:sz w:val="24"/>
+          <w:szCs w:val="24"/>
+        </w:rPr>
+        <w:t>mainPanel</w:t>
+      </w:r>
+      <w:proofErr w:type="spellEnd"/>
+      <w:r>
+        <w:rPr>
+          <w:rFonts w:ascii="Lucida Console" w:hAnsi="Lucida Console" w:cs="Arial"/>
+          <w:sz w:val="24"/>
+          <w:szCs w:val="24"/>
+        </w:rPr>
+        <w:t>()</w:t>
+      </w:r>
+      <w:r>
+        <w:rPr>
+          <w:rFonts w:ascii="Arial" w:hAnsi="Arial" w:cs="Arial"/>
+          <w:sz w:val="24"/>
+          <w:szCs w:val="24"/>
+        </w:rPr>
+        <w:tab/>
+      </w:r>
+      <w:r>
+        <w:rPr>
+          <w:rFonts w:ascii="Arial" w:hAnsi="Arial" w:cs="Arial"/>
+          <w:sz w:val="24"/>
+          <w:szCs w:val="24"/>
+        </w:rPr>
+        <w:tab/>
+        <w:t>Panel for displaying output in a sidebar layout</w:t>
+      </w:r>
+    </w:p>
+    <w:p>
+      <w:pPr>
+        <w:rPr>
+          <w:rFonts w:ascii="Arial" w:hAnsi="Arial" w:cs="Arial"/>
+          <w:sz w:val="24"/>
+          <w:szCs w:val="24"/>
+        </w:rPr>
+      </w:pPr>
+      <w:proofErr w:type="spellStart"/>
+      <w:r>
+        <w:rPr>
+          <w:rFonts w:ascii="Lucida Console" w:hAnsi="Lucida Console" w:cs="Arial"/>
+          <w:sz w:val="24"/>
+          <w:szCs w:val="24"/>
+        </w:rPr>
+        <w:t>navlistPanel</w:t>
+      </w:r>
+      <w:proofErr w:type="spellEnd"/>
+      <w:r>
+        <w:rPr>
+          <w:rFonts w:ascii="Lucida Console" w:hAnsi="Lucida Console" w:cs="Arial"/>
+          <w:sz w:val="24"/>
+          <w:szCs w:val="24"/>
+        </w:rPr>
+        <w:t>()</w:t>
+      </w:r>
+      <w:r>
+        <w:rPr>
+          <w:rFonts w:ascii="Arial" w:hAnsi="Arial" w:cs="Arial"/>
+          <w:sz w:val="24"/>
+          <w:szCs w:val="24"/>
+        </w:rPr>
+        <w:tab/>
+      </w:r>
+      <w:r>
+        <w:rPr>
+          <w:rFonts w:ascii="Arial" w:hAnsi="Arial" w:cs="Arial"/>
+          <w:sz w:val="24"/>
+          <w:szCs w:val="24"/>
+        </w:rPr>
+        <w:tab/>
+        <w:t xml:space="preserve">Panel for displaying multiple </w:t>
+      </w:r>
+      <w:proofErr w:type="spellStart"/>
+      <w:r>
+        <w:rPr>
+          <w:rFonts w:ascii="Arial" w:hAnsi="Arial" w:cs="Arial"/>
+          <w:sz w:val="24"/>
+          <w:szCs w:val="24"/>
+        </w:rPr>
+        <w:t>tabPanels</w:t>
+      </w:r>
+      <w:proofErr w:type="spellEnd"/>
+      <w:r>
+        <w:rPr>
+          <w:rFonts w:ascii="Arial" w:hAnsi="Arial" w:cs="Arial"/>
+          <w:sz w:val="24"/>
+          <w:szCs w:val="24"/>
+        </w:rPr>
+        <w:t>() with sidebar navigation</w:t>
+      </w:r>
+    </w:p>
+    <w:p>
+      <w:pPr>
+        <w:rPr>
+          <w:rFonts w:ascii="Arial" w:hAnsi="Arial" w:cs="Arial"/>
+          <w:sz w:val="24"/>
+          <w:szCs w:val="24"/>
+        </w:rPr>
+      </w:pPr>
+      <w:proofErr w:type="spellStart"/>
+      <w:r>
+        <w:rPr>
+          <w:rFonts w:ascii="Lucida Console" w:hAnsi="Lucida Console" w:cs="Arial"/>
+          <w:sz w:val="24"/>
+          <w:szCs w:val="24"/>
+        </w:rPr>
+        <w:t>sidebar</w:t>
+      </w:r>
+      <w:r>
+        <w:rPr>
+          <w:rFonts w:ascii="Lucida Console" w:hAnsi="Lucida Console" w:cs="Arial"/>
+          <w:sz w:val="24"/>
+          <w:szCs w:val="24"/>
+        </w:rPr>
+        <w:t>P</w:t>
       </w:r>
       <w:bookmarkStart w:id="0" w:name="_GoBack"/>
       <w:bookmarkEnd w:id="0"/>
       <w:r>
         <w:rPr>
-          <w:rFonts w:ascii="Arial" w:hAnsi="Arial" w:cs="Arial"/>
-          <w:sz w:val="24"/>
-          <w:szCs w:val="24"/>
-        </w:rPr>
-        <w:t>in the user interface.  These allow you to control the look and give you the flexibility to create a more complex user interface</w:t>
-      </w:r>
-      <w:r>
-        <w:rPr>
-          <w:rFonts w:ascii="Arial" w:hAnsi="Arial" w:cs="Arial"/>
-          <w:sz w:val="24"/>
-          <w:szCs w:val="24"/>
-        </w:rPr>
-        <w:t>.</w:t>
+          <w:rFonts w:ascii="Lucida Console" w:hAnsi="Lucida Console" w:cs="Arial"/>
+          <w:sz w:val="24"/>
+          <w:szCs w:val="24"/>
+        </w:rPr>
+        <w:t>anel</w:t>
+      </w:r>
+      <w:proofErr w:type="spellEnd"/>
+      <w:r>
+        <w:rPr>
+          <w:rFonts w:ascii="Lucida Console" w:hAnsi="Lucida Console" w:cs="Arial"/>
+          <w:sz w:val="24"/>
+          <w:szCs w:val="24"/>
+        </w:rPr>
+        <w:t>()</w:t>
+      </w:r>
+      <w:r>
+        <w:rPr>
+          <w:rFonts w:ascii="Arial" w:hAnsi="Arial" w:cs="Arial"/>
+          <w:sz w:val="24"/>
+          <w:szCs w:val="24"/>
+        </w:rPr>
+        <w:tab/>
+      </w:r>
+      <w:r>
+        <w:rPr>
+          <w:rFonts w:ascii="Arial" w:hAnsi="Arial" w:cs="Arial"/>
+          <w:sz w:val="24"/>
+          <w:szCs w:val="24"/>
+        </w:rPr>
+        <w:tab/>
+        <w:t>Panel for a sidebar of inputs in a sidebar layout</w:t>
       </w:r>
     </w:p>
     <w:p>
@@ -73,76 +485,160 @@
           <w:szCs w:val="24"/>
         </w:rPr>
       </w:pPr>
+      <w:proofErr w:type="spellStart"/>
+      <w:r>
+        <w:rPr>
+          <w:rFonts w:ascii="Lucida Console" w:hAnsi="Lucida Console" w:cs="Arial"/>
+          <w:sz w:val="24"/>
+          <w:szCs w:val="24"/>
+        </w:rPr>
+        <w:t>tabPanel</w:t>
+      </w:r>
+      <w:proofErr w:type="spellEnd"/>
+      <w:r>
+        <w:rPr>
+          <w:rFonts w:ascii="Lucida Console" w:hAnsi="Lucida Console" w:cs="Arial"/>
+          <w:sz w:val="24"/>
+          <w:szCs w:val="24"/>
+        </w:rPr>
+        <w:t>()</w:t>
+      </w:r>
+      <w:r>
+        <w:rPr>
+          <w:rFonts w:ascii="Arial" w:hAnsi="Arial" w:cs="Arial"/>
+          <w:sz w:val="24"/>
+          <w:szCs w:val="24"/>
+        </w:rPr>
+        <w:tab/>
+      </w:r>
+      <w:r>
+        <w:rPr>
+          <w:rFonts w:ascii="Arial" w:hAnsi="Arial" w:cs="Arial"/>
+          <w:sz w:val="24"/>
+          <w:szCs w:val="24"/>
+        </w:rPr>
+        <w:tab/>
+      </w:r>
+      <w:r>
+        <w:rPr>
+          <w:rFonts w:ascii="Arial" w:hAnsi="Arial" w:cs="Arial"/>
+          <w:sz w:val="24"/>
+          <w:szCs w:val="24"/>
+        </w:rPr>
+        <w:t>Stackable panel u</w:t>
+      </w:r>
+      <w:r>
+        <w:rPr>
+          <w:rFonts w:ascii="Arial" w:hAnsi="Arial" w:cs="Arial"/>
+          <w:sz w:val="24"/>
+          <w:szCs w:val="24"/>
+        </w:rPr>
+        <w:t xml:space="preserve">sed with </w:t>
+      </w:r>
+      <w:proofErr w:type="spellStart"/>
+      <w:r>
+        <w:rPr>
+          <w:rFonts w:ascii="Arial" w:hAnsi="Arial" w:cs="Arial"/>
+          <w:sz w:val="24"/>
+          <w:szCs w:val="24"/>
+        </w:rPr>
+        <w:t>navlistPanel</w:t>
+      </w:r>
+      <w:proofErr w:type="spellEnd"/>
+      <w:r>
+        <w:rPr>
+          <w:rFonts w:ascii="Arial" w:hAnsi="Arial" w:cs="Arial"/>
+          <w:sz w:val="24"/>
+          <w:szCs w:val="24"/>
+        </w:rPr>
+        <w:t xml:space="preserve">() and </w:t>
+      </w:r>
+      <w:proofErr w:type="spellStart"/>
+      <w:r>
+        <w:rPr>
+          <w:rFonts w:ascii="Arial" w:hAnsi="Arial" w:cs="Arial"/>
+          <w:sz w:val="24"/>
+          <w:szCs w:val="24"/>
+        </w:rPr>
+        <w:t>tabsetPanel</w:t>
+      </w:r>
+      <w:proofErr w:type="spellEnd"/>
+      <w:r>
+        <w:rPr>
+          <w:rFonts w:ascii="Arial" w:hAnsi="Arial" w:cs="Arial"/>
+          <w:sz w:val="24"/>
+          <w:szCs w:val="24"/>
+        </w:rPr>
+        <w:t>()</w:t>
+      </w:r>
     </w:p>
     <w:p>
       <w:pPr>
         <w:rPr>
           <w:rFonts w:ascii="Arial" w:hAnsi="Arial" w:cs="Arial"/>
-          <w:b/>
-          <w:bCs/>
-          <w:sz w:val="24"/>
-          <w:szCs w:val="24"/>
-        </w:rPr>
-      </w:pPr>
-      <w:r>
-        <w:rPr>
-          <w:rFonts w:ascii="Arial" w:hAnsi="Arial" w:cs="Arial"/>
-          <w:b/>
-          <w:bCs/>
-          <w:sz w:val="24"/>
-          <w:szCs w:val="24"/>
-        </w:rPr>
-        <w:t>f</w:t>
-      </w:r>
-      <w:r>
-        <w:rPr>
-          <w:rFonts w:ascii="Arial" w:hAnsi="Arial" w:cs="Arial"/>
-          <w:b/>
-          <w:bCs/>
-          <w:sz w:val="24"/>
-          <w:szCs w:val="24"/>
-        </w:rPr>
-        <w:t>unction</w:t>
-      </w:r>
-      <w:r>
-        <w:rPr>
-          <w:rFonts w:ascii="Arial" w:hAnsi="Arial" w:cs="Arial"/>
-          <w:b/>
-          <w:bCs/>
-          <w:sz w:val="24"/>
-          <w:szCs w:val="24"/>
-        </w:rPr>
-        <w:tab/>
-      </w:r>
-      <w:r>
-        <w:rPr>
-          <w:rFonts w:ascii="Arial" w:hAnsi="Arial" w:cs="Arial"/>
-          <w:b/>
-          <w:bCs/>
-          <w:sz w:val="24"/>
-          <w:szCs w:val="24"/>
-        </w:rPr>
-        <w:tab/>
-      </w:r>
-      <w:r>
-        <w:rPr>
-          <w:rFonts w:ascii="Arial" w:hAnsi="Arial" w:cs="Arial"/>
-          <w:b/>
-          <w:bCs/>
-          <w:sz w:val="24"/>
-          <w:szCs w:val="24"/>
-        </w:rPr>
-        <w:tab/>
-      </w:r>
-      <w:r>
-        <w:rPr>
-          <w:rFonts w:ascii="Arial" w:hAnsi="Arial" w:cs="Arial"/>
-          <w:b/>
-          <w:bCs/>
-          <w:sz w:val="24"/>
-          <w:szCs w:val="24"/>
-        </w:rPr>
-        <w:t>description</w:t>
+          <w:sz w:val="24"/>
+          <w:szCs w:val="24"/>
+        </w:rPr>
+      </w:pPr>
+      <w:proofErr w:type="spellStart"/>
+      <w:r>
+        <w:rPr>
+          <w:rFonts w:ascii="Lucida Console" w:hAnsi="Lucida Console" w:cs="Arial"/>
+          <w:sz w:val="24"/>
+          <w:szCs w:val="24"/>
+        </w:rPr>
+        <w:t>tabsetPanel</w:t>
+      </w:r>
+      <w:proofErr w:type="spellEnd"/>
+      <w:r>
+        <w:rPr>
+          <w:rFonts w:ascii="Lucida Console" w:hAnsi="Lucida Console" w:cs="Arial"/>
+          <w:sz w:val="24"/>
+          <w:szCs w:val="24"/>
+        </w:rPr>
+        <w:t>()</w:t>
+      </w:r>
+      <w:r>
+        <w:rPr>
+          <w:rFonts w:ascii="Arial" w:hAnsi="Arial" w:cs="Arial"/>
+          <w:sz w:val="24"/>
+          <w:szCs w:val="24"/>
+        </w:rPr>
+        <w:tab/>
+      </w:r>
+      <w:r>
+        <w:rPr>
+          <w:rFonts w:ascii="Arial" w:hAnsi="Arial" w:cs="Arial"/>
+          <w:sz w:val="24"/>
+          <w:szCs w:val="24"/>
+        </w:rPr>
+        <w:tab/>
+      </w:r>
+      <w:r>
+        <w:rPr>
+          <w:rFonts w:ascii="Arial" w:hAnsi="Arial" w:cs="Arial"/>
+          <w:sz w:val="24"/>
+          <w:szCs w:val="24"/>
+        </w:rPr>
+        <w:t xml:space="preserve">Panel for displaying multiple </w:t>
+      </w:r>
+      <w:proofErr w:type="spellStart"/>
+      <w:r>
+        <w:rPr>
+          <w:rFonts w:ascii="Arial" w:hAnsi="Arial" w:cs="Arial"/>
+          <w:sz w:val="24"/>
+          <w:szCs w:val="24"/>
+        </w:rPr>
+        <w:t>tabPanels</w:t>
+      </w:r>
+      <w:proofErr w:type="spellEnd"/>
+      <w:r>
+        <w:rPr>
+          <w:rFonts w:ascii="Arial" w:hAnsi="Arial" w:cs="Arial"/>
+          <w:sz w:val="24"/>
+          <w:szCs w:val="24"/>
+        </w:rPr>
+        <w:t>() with tab navigation</w:t>
       </w:r>
     </w:p>
     <w:p>
@@ -153,14 +649,16 @@
           <w:szCs w:val="24"/>
         </w:rPr>
       </w:pPr>
-      <w:r>
-        <w:rPr>
-          <w:rFonts w:ascii="Lucida Console" w:hAnsi="Lucida Console" w:cs="Arial"/>
-          <w:sz w:val="24"/>
-          <w:szCs w:val="24"/>
-        </w:rPr>
-        <w:t>absolutePanel</w:t>
-      </w:r>
+      <w:proofErr w:type="spellStart"/>
+      <w:r>
+        <w:rPr>
+          <w:rFonts w:ascii="Lucida Console" w:hAnsi="Lucida Console" w:cs="Arial"/>
+          <w:sz w:val="24"/>
+          <w:szCs w:val="24"/>
+        </w:rPr>
+        <w:t>titlePanel</w:t>
+      </w:r>
+      <w:proofErr w:type="spellEnd"/>
       <w:r>
         <w:rPr>
           <w:rFonts w:ascii="Lucida Console" w:hAnsi="Lucida Console" w:cs="Arial"/>
@@ -171,19 +669,27 @@
       </w:r>
       <w:r>
         <w:rPr>
-          <w:rFonts w:ascii="Arial" w:hAnsi="Arial" w:cs="Arial"/>
-          <w:sz w:val="24"/>
-          <w:szCs w:val="24"/>
-        </w:rPr>
-        <w:tab/>
-      </w:r>
-      <w:r>
-        <w:rPr>
-          <w:rFonts w:ascii="Arial" w:hAnsi="Arial" w:cs="Arial"/>
-          <w:sz w:val="24"/>
-          <w:szCs w:val="24"/>
-        </w:rPr>
-        <w:t>Panel position set rigidly, not fluidly</w:t>
+          <w:rFonts w:ascii="Lucida Console" w:hAnsi="Lucida Console" w:cs="Arial"/>
+          <w:sz w:val="24"/>
+          <w:szCs w:val="24"/>
+        </w:rPr>
+        <w:tab/>
+      </w:r>
+      <w:r>
+        <w:rPr>
+          <w:rFonts w:ascii="Arial" w:hAnsi="Arial" w:cs="Arial"/>
+          <w:sz w:val="24"/>
+          <w:szCs w:val="24"/>
+        </w:rPr>
+        <w:tab/>
+      </w:r>
+      <w:r>
+        <w:rPr>
+          <w:rFonts w:ascii="Arial" w:hAnsi="Arial" w:cs="Arial"/>
+          <w:sz w:val="24"/>
+          <w:szCs w:val="24"/>
+        </w:rPr>
+        <w:t>Panel for app title</w:t>
       </w:r>
     </w:p>
     <w:p>
@@ -194,412 +700,7 @@
           <w:szCs w:val="24"/>
         </w:rPr>
       </w:pPr>
-      <w:r>
-        <w:rPr>
-          <w:rFonts w:ascii="Lucida Console" w:hAnsi="Lucida Console" w:cs="Arial"/>
-          <w:sz w:val="24"/>
-          <w:szCs w:val="24"/>
-        </w:rPr>
-        <w:t>conditionalPanel</w:t>
-      </w:r>
-      <w:r>
-        <w:rPr>
-          <w:rFonts w:ascii="Lucida Console" w:hAnsi="Lucida Console" w:cs="Arial"/>
-          <w:sz w:val="24"/>
-          <w:szCs w:val="24"/>
-        </w:rPr>
-        <w:t>()</w:t>
-      </w:r>
-      <w:r>
-        <w:rPr>
-          <w:rFonts w:ascii="Arial" w:hAnsi="Arial" w:cs="Arial"/>
-          <w:sz w:val="24"/>
-          <w:szCs w:val="24"/>
-        </w:rPr>
-        <w:tab/>
-      </w:r>
-      <w:r>
-        <w:rPr>
-          <w:rFonts w:ascii="Arial" w:hAnsi="Arial" w:cs="Arial"/>
-          <w:sz w:val="24"/>
-          <w:szCs w:val="24"/>
-        </w:rPr>
-        <w:t>A JavaScript expression determines if panel is visible</w:t>
-      </w:r>
-    </w:p>
-    <w:p>
-      <w:pPr>
-        <w:rPr>
-          <w:rFonts w:ascii="Arial" w:hAnsi="Arial" w:cs="Arial"/>
-          <w:sz w:val="24"/>
-          <w:szCs w:val="24"/>
-        </w:rPr>
-      </w:pPr>
-      <w:r>
-        <w:rPr>
-          <w:rFonts w:ascii="Lucida Console" w:hAnsi="Lucida Console" w:cs="Arial"/>
-          <w:sz w:val="24"/>
-          <w:szCs w:val="24"/>
-        </w:rPr>
-        <w:t>fixedPanel</w:t>
-      </w:r>
-      <w:r>
-        <w:rPr>
-          <w:rFonts w:ascii="Lucida Console" w:hAnsi="Lucida Console" w:cs="Arial"/>
-          <w:sz w:val="24"/>
-          <w:szCs w:val="24"/>
-        </w:rPr>
-        <w:t>()</w:t>
-      </w:r>
-      <w:r>
-        <w:rPr>
-          <w:rFonts w:ascii="Arial" w:hAnsi="Arial" w:cs="Arial"/>
-          <w:sz w:val="24"/>
-          <w:szCs w:val="24"/>
-        </w:rPr>
-        <w:tab/>
-      </w:r>
-      <w:r>
-        <w:rPr>
-          <w:rFonts w:ascii="Arial" w:hAnsi="Arial" w:cs="Arial"/>
-          <w:sz w:val="24"/>
-          <w:szCs w:val="24"/>
-        </w:rPr>
-        <w:tab/>
-        <w:t>Panel is fixed to browser window and does not scroll with page</w:t>
-      </w:r>
-    </w:p>
-    <w:p>
-      <w:pPr>
-        <w:rPr>
-          <w:rFonts w:ascii="Arial" w:hAnsi="Arial" w:cs="Arial"/>
-          <w:sz w:val="24"/>
-          <w:szCs w:val="24"/>
-        </w:rPr>
-      </w:pPr>
-      <w:r>
-        <w:rPr>
-          <w:rFonts w:ascii="Lucida Console" w:hAnsi="Lucida Console" w:cs="Arial"/>
-          <w:sz w:val="24"/>
-          <w:szCs w:val="24"/>
-        </w:rPr>
-        <w:t>inputPanel</w:t>
-      </w:r>
-      <w:r>
-        <w:rPr>
-          <w:rFonts w:ascii="Lucida Console" w:hAnsi="Lucida Console" w:cs="Arial"/>
-          <w:sz w:val="24"/>
-          <w:szCs w:val="24"/>
-        </w:rPr>
-        <w:t>()</w:t>
-      </w:r>
-      <w:r>
-        <w:rPr>
-          <w:rFonts w:ascii="Arial" w:hAnsi="Arial" w:cs="Arial"/>
-          <w:sz w:val="24"/>
-          <w:szCs w:val="24"/>
-        </w:rPr>
-        <w:tab/>
-      </w:r>
-      <w:r>
-        <w:rPr>
-          <w:rFonts w:ascii="Arial" w:hAnsi="Arial" w:cs="Arial"/>
-          <w:sz w:val="24"/>
-          <w:szCs w:val="24"/>
-        </w:rPr>
-        <w:tab/>
-        <w:t>Panel with grey background, for grouping inputs</w:t>
-      </w:r>
-    </w:p>
-    <w:p>
-      <w:pPr>
-        <w:rPr>
-          <w:rFonts w:ascii="Arial" w:hAnsi="Arial" w:cs="Arial"/>
-          <w:sz w:val="24"/>
-          <w:szCs w:val="24"/>
-        </w:rPr>
-      </w:pPr>
-      <w:r>
-        <w:rPr>
-          <w:rFonts w:ascii="Lucida Console" w:hAnsi="Lucida Console" w:cs="Arial"/>
-          <w:sz w:val="24"/>
-          <w:szCs w:val="24"/>
-        </w:rPr>
-        <w:t>mainPanel</w:t>
-      </w:r>
-      <w:r>
-        <w:rPr>
-          <w:rFonts w:ascii="Lucida Console" w:hAnsi="Lucida Console" w:cs="Arial"/>
-          <w:sz w:val="24"/>
-          <w:szCs w:val="24"/>
-        </w:rPr>
-        <w:t>()</w:t>
-      </w:r>
-      <w:r>
-        <w:rPr>
-          <w:rFonts w:ascii="Arial" w:hAnsi="Arial" w:cs="Arial"/>
-          <w:sz w:val="24"/>
-          <w:szCs w:val="24"/>
-        </w:rPr>
-        <w:tab/>
-      </w:r>
-      <w:r>
-        <w:rPr>
-          <w:rFonts w:ascii="Arial" w:hAnsi="Arial" w:cs="Arial"/>
-          <w:sz w:val="24"/>
-          <w:szCs w:val="24"/>
-        </w:rPr>
-        <w:tab/>
-        <w:t>Panel for displaying output in a sidebar layout</w:t>
-      </w:r>
-    </w:p>
-    <w:p>
-      <w:pPr>
-        <w:rPr>
-          <w:rFonts w:ascii="Arial" w:hAnsi="Arial" w:cs="Arial"/>
-          <w:sz w:val="24"/>
-          <w:szCs w:val="24"/>
-        </w:rPr>
-      </w:pPr>
-      <w:r>
-        <w:rPr>
-          <w:rFonts w:ascii="Lucida Console" w:hAnsi="Lucida Console" w:cs="Arial"/>
-          <w:sz w:val="24"/>
-          <w:szCs w:val="24"/>
-        </w:rPr>
-        <w:t>navlistPanel</w:t>
-      </w:r>
-      <w:r>
-        <w:rPr>
-          <w:rFonts w:ascii="Lucida Console" w:hAnsi="Lucida Console" w:cs="Arial"/>
-          <w:sz w:val="24"/>
-          <w:szCs w:val="24"/>
-        </w:rPr>
-        <w:t>()</w:t>
-      </w:r>
-      <w:r>
-        <w:rPr>
-          <w:rFonts w:ascii="Arial" w:hAnsi="Arial" w:cs="Arial"/>
-          <w:sz w:val="24"/>
-          <w:szCs w:val="24"/>
-        </w:rPr>
-        <w:tab/>
-      </w:r>
-      <w:r>
-        <w:rPr>
-          <w:rFonts w:ascii="Arial" w:hAnsi="Arial" w:cs="Arial"/>
-          <w:sz w:val="24"/>
-          <w:szCs w:val="24"/>
-        </w:rPr>
-        <w:tab/>
-        <w:t>Panel for displaying multiple tabPanels() with sidebar navigation</w:t>
-      </w:r>
-    </w:p>
-    <w:p>
-      <w:pPr>
-        <w:rPr>
-          <w:rFonts w:ascii="Arial" w:hAnsi="Arial" w:cs="Arial"/>
-          <w:sz w:val="24"/>
-          <w:szCs w:val="24"/>
-        </w:rPr>
-      </w:pPr>
-      <w:r>
-        <w:rPr>
-          <w:rFonts w:ascii="Lucida Console" w:hAnsi="Lucida Console" w:cs="Arial"/>
-          <w:sz w:val="24"/>
-          <w:szCs w:val="24"/>
-        </w:rPr>
-        <w:t>sidebarpanel</w:t>
-      </w:r>
-      <w:r>
-        <w:rPr>
-          <w:rFonts w:ascii="Lucida Console" w:hAnsi="Lucida Console" w:cs="Arial"/>
-          <w:sz w:val="24"/>
-          <w:szCs w:val="24"/>
-        </w:rPr>
-        <w:t>()</w:t>
-      </w:r>
-      <w:r>
-        <w:rPr>
-          <w:rFonts w:ascii="Arial" w:hAnsi="Arial" w:cs="Arial"/>
-          <w:sz w:val="24"/>
-          <w:szCs w:val="24"/>
-        </w:rPr>
-        <w:tab/>
-      </w:r>
-      <w:r>
-        <w:rPr>
-          <w:rFonts w:ascii="Arial" w:hAnsi="Arial" w:cs="Arial"/>
-          <w:sz w:val="24"/>
-          <w:szCs w:val="24"/>
-        </w:rPr>
-        <w:tab/>
-        <w:t>Panel for a sidebar of inputs in a sidebar layout</w:t>
-      </w:r>
-    </w:p>
-    <w:p>
-      <w:pPr>
-        <w:rPr>
-          <w:rFonts w:ascii="Arial" w:hAnsi="Arial" w:cs="Arial"/>
-          <w:sz w:val="24"/>
-          <w:szCs w:val="24"/>
-        </w:rPr>
-      </w:pPr>
-      <w:r>
-        <w:rPr>
-          <w:rFonts w:ascii="Lucida Console" w:hAnsi="Lucida Console" w:cs="Arial"/>
-          <w:sz w:val="24"/>
-          <w:szCs w:val="24"/>
-        </w:rPr>
-        <w:t>tabPanel</w:t>
-      </w:r>
-      <w:r>
-        <w:rPr>
-          <w:rFonts w:ascii="Lucida Console" w:hAnsi="Lucida Console" w:cs="Arial"/>
-          <w:sz w:val="24"/>
-          <w:szCs w:val="24"/>
-        </w:rPr>
-        <w:t>()</w:t>
-      </w:r>
-      <w:r>
-        <w:rPr>
-          <w:rFonts w:ascii="Arial" w:hAnsi="Arial" w:cs="Arial"/>
-          <w:sz w:val="24"/>
-          <w:szCs w:val="24"/>
-        </w:rPr>
-        <w:tab/>
-      </w:r>
-      <w:r>
-        <w:rPr>
-          <w:rFonts w:ascii="Arial" w:hAnsi="Arial" w:cs="Arial"/>
-          <w:sz w:val="24"/>
-          <w:szCs w:val="24"/>
-        </w:rPr>
-        <w:tab/>
-      </w:r>
-      <w:r>
-        <w:rPr>
-          <w:rFonts w:ascii="Arial" w:hAnsi="Arial" w:cs="Arial"/>
-          <w:sz w:val="24"/>
-          <w:szCs w:val="24"/>
-        </w:rPr>
-        <w:t>Stackable panel u</w:t>
-      </w:r>
-      <w:r>
-        <w:rPr>
-          <w:rFonts w:ascii="Arial" w:hAnsi="Arial" w:cs="Arial"/>
-          <w:sz w:val="24"/>
-          <w:szCs w:val="24"/>
-        </w:rPr>
-        <w:t>sed with navlistPanel() and tabsetPanel()</w:t>
-      </w:r>
-    </w:p>
-    <w:p>
-      <w:pPr>
-        <w:rPr>
-          <w:rFonts w:ascii="Arial" w:hAnsi="Arial" w:cs="Arial"/>
-          <w:sz w:val="24"/>
-          <w:szCs w:val="24"/>
-        </w:rPr>
-      </w:pPr>
-      <w:r>
-        <w:rPr>
-          <w:rFonts w:ascii="Lucida Console" w:hAnsi="Lucida Console" w:cs="Arial"/>
-          <w:sz w:val="24"/>
-          <w:szCs w:val="24"/>
-        </w:rPr>
-        <w:t>tabsetPanel</w:t>
-      </w:r>
-      <w:r>
-        <w:rPr>
-          <w:rFonts w:ascii="Lucida Console" w:hAnsi="Lucida Console" w:cs="Arial"/>
-          <w:sz w:val="24"/>
-          <w:szCs w:val="24"/>
-        </w:rPr>
-        <w:t>()</w:t>
-      </w:r>
-      <w:r>
-        <w:rPr>
-          <w:rFonts w:ascii="Arial" w:hAnsi="Arial" w:cs="Arial"/>
-          <w:sz w:val="24"/>
-          <w:szCs w:val="24"/>
-        </w:rPr>
-        <w:tab/>
-      </w:r>
-      <w:r>
-        <w:rPr>
-          <w:rFonts w:ascii="Arial" w:hAnsi="Arial" w:cs="Arial"/>
-          <w:sz w:val="24"/>
-          <w:szCs w:val="24"/>
-        </w:rPr>
-        <w:tab/>
-      </w:r>
-      <w:r>
-        <w:rPr>
-          <w:rFonts w:ascii="Arial" w:hAnsi="Arial" w:cs="Arial"/>
-          <w:sz w:val="24"/>
-          <w:szCs w:val="24"/>
-        </w:rPr>
-        <w:t>Panel for displaying multiple tabPanels() with tab navigation</w:t>
-      </w:r>
-    </w:p>
-    <w:p>
-      <w:pPr>
-        <w:rPr>
-          <w:rFonts w:ascii="Arial" w:hAnsi="Arial" w:cs="Arial"/>
-          <w:sz w:val="24"/>
-          <w:szCs w:val="24"/>
-        </w:rPr>
-      </w:pPr>
-      <w:r>
-        <w:rPr>
-          <w:rFonts w:ascii="Lucida Console" w:hAnsi="Lucida Console" w:cs="Arial"/>
-          <w:sz w:val="24"/>
-          <w:szCs w:val="24"/>
-        </w:rPr>
-        <w:t>titlePanel</w:t>
-      </w:r>
-      <w:r>
-        <w:rPr>
-          <w:rFonts w:ascii="Lucida Console" w:hAnsi="Lucida Console" w:cs="Arial"/>
-          <w:sz w:val="24"/>
-          <w:szCs w:val="24"/>
-        </w:rPr>
-        <w:t>()</w:t>
-      </w:r>
-      <w:r>
-        <w:rPr>
-          <w:rFonts w:ascii="Lucida Console" w:hAnsi="Lucida Console" w:cs="Arial"/>
-          <w:sz w:val="24"/>
-          <w:szCs w:val="24"/>
-        </w:rPr>
-        <w:tab/>
-      </w:r>
-      <w:r>
-        <w:rPr>
-          <w:rFonts w:ascii="Arial" w:hAnsi="Arial" w:cs="Arial"/>
-          <w:sz w:val="24"/>
-          <w:szCs w:val="24"/>
-        </w:rPr>
-        <w:tab/>
-      </w:r>
-      <w:r>
-        <w:rPr>
-          <w:rFonts w:ascii="Arial" w:hAnsi="Arial" w:cs="Arial"/>
-          <w:sz w:val="24"/>
-          <w:szCs w:val="24"/>
-        </w:rPr>
-        <w:t>Panel for app title</w:t>
-      </w:r>
-    </w:p>
-    <w:p>
-      <w:pPr>
-        <w:rPr>
-          <w:rFonts w:ascii="Arial" w:hAnsi="Arial" w:cs="Arial"/>
-          <w:sz w:val="24"/>
-          <w:szCs w:val="24"/>
-        </w:rPr>
-      </w:pPr>
+      <w:proofErr w:type="spellStart"/>
       <w:r>
         <w:rPr>
           <w:rFonts w:ascii="Lucida Console" w:hAnsi="Lucida Console" w:cs="Arial"/>
@@ -608,6 +709,7 @@
         </w:rPr>
         <w:t>wellPanel</w:t>
       </w:r>
+      <w:proofErr w:type="spellEnd"/>
       <w:r>
         <w:rPr>
           <w:rFonts w:ascii="Lucida Console" w:hAnsi="Lucida Console" w:cs="Arial"/>
@@ -782,7 +884,7 @@
         <w:sz w:val="16"/>
         <w:szCs w:val="16"/>
       </w:rPr>
-      <w:t>2019-11-22</w:t>
+      <w:t>2019-11-24</w:t>
     </w:r>
     <w:r>
       <w:rPr>
@@ -1272,6 +1374,7 @@
     <w:lsdException w:name="HTML Sample" w:semiHidden="1" w:unhideWhenUsed="1"/>
     <w:lsdException w:name="HTML Typewriter" w:semiHidden="1" w:unhideWhenUsed="1"/>
     <w:lsdException w:name="HTML Variable" w:semiHidden="1" w:unhideWhenUsed="1"/>
+    <w:lsdException w:name="Normal Table" w:semiHidden="1" w:unhideWhenUsed="1"/>
     <w:lsdException w:name="annotation subject" w:semiHidden="1" w:unhideWhenUsed="1"/>
     <w:lsdException w:name="No List" w:semiHidden="1" w:unhideWhenUsed="1"/>
     <w:lsdException w:name="Outline List 1" w:semiHidden="1" w:unhideWhenUsed="1"/>
@@ -1314,8 +1417,11 @@
     <w:lsdException w:name="Table Contemporary" w:semiHidden="1" w:unhideWhenUsed="1"/>
     <w:lsdException w:name="Table Elegant" w:semiHidden="1" w:unhideWhenUsed="1"/>
     <w:lsdException w:name="Table Professional" w:semiHidden="1" w:unhideWhenUsed="1"/>
+    <w:lsdException w:name="Table Subtle 1" w:semiHidden="1" w:unhideWhenUsed="1"/>
     <w:lsdException w:name="Table Subtle 2" w:semiHidden="1" w:unhideWhenUsed="1"/>
     <w:lsdException w:name="Table Web 1" w:semiHidden="1" w:unhideWhenUsed="1"/>
+    <w:lsdException w:name="Table Web 2" w:semiHidden="1" w:unhideWhenUsed="1"/>
+    <w:lsdException w:name="Table Web 3" w:semiHidden="1" w:unhideWhenUsed="1"/>
     <w:lsdException w:name="Balloon Text" w:semiHidden="1" w:unhideWhenUsed="1"/>
     <w:lsdException w:name="Table Grid" w:uiPriority="59"/>
     <w:lsdException w:name="Table Theme" w:semiHidden="1" w:unhideWhenUsed="1"/>

</xml_diff>